<commit_message>
Add missing modules and signatures for deploy
</commit_message>
<xml_diff>
--- a/templates/bewirtung_template.docx
+++ b/templates/bewirtung_template.docx
@@ -235,7 +235,7 @@
       </w:tr>
       <w:tr>
         <w:trPr>
-          <w:trHeight w:val="3969"/>
+          <w:trHeight w:val="2514"/>
         </w:trPr>
         <w:tc>
           <w:tcPr>
@@ -295,7 +295,7 @@
       </w:tr>
       <w:tr>
         <w:trPr>
-          <w:trHeight w:val="1531"/>
+          <w:trHeight w:val="3562"/>
         </w:trPr>
         <w:tc>
           <w:tcPr>
@@ -322,7 +322,103 @@
                 <w:sz w:val="20"/>
                 <w:szCs w:val="20"/>
               </w:rPr>
-              <w:t>Höhe der Aufwendungen laut beigefügter Rechnung</w:t>
+              <w:t>Rechnungsbetrag laut beigefügter Rechnung:</w:t>
+            </w:r>
+          </w:p>
+          <w:p>
+            <w:pPr>
+              <w:spacing w:after="120"/>
+            </w:pPr>
+            <w:r>
+              <w:t>{{</w:t>
+            </w:r>
+            <w:proofErr w:type="spellStart"/>
+            <w:r>
+              <w:t>betrag_rechnung</w:t>
+            </w:r>
+            <w:proofErr w:type="spellEnd"/>
+            <w:r>
+              <w:t>}}</w:t>
+            </w:r>
+          </w:p>
+          <w:p>
+            <w:pPr>
+              <w:spacing w:after="120"/>
+              <w:rPr>
+                <w:color w:val="171717" w:themeColor="background2" w:themeShade="1A"/>
+                <w:sz w:val="20"/>
+                <w:szCs w:val="20"/>
+              </w:rPr>
+            </w:pPr>
+          </w:p>
+          <w:p>
+            <w:pPr>
+              <w:spacing w:after="120"/>
+              <w:rPr>
+                <w:b/>
+                <w:bCs/>
+                <w:color w:val="171717" w:themeColor="background2" w:themeShade="1A"/>
+                <w:sz w:val="20"/>
+                <w:szCs w:val="20"/>
+              </w:rPr>
+            </w:pPr>
+            <w:r>
+              <w:rPr>
+                <w:b/>
+                <w:bCs/>
+                <w:color w:val="171717" w:themeColor="background2" w:themeShade="1A"/>
+                <w:sz w:val="20"/>
+                <w:szCs w:val="20"/>
+              </w:rPr>
+              <w:t>Zuzüglich Trinkgeld:</w:t>
+            </w:r>
+          </w:p>
+          <w:p>
+            <w:pPr>
+              <w:spacing w:after="120"/>
+            </w:pPr>
+            <w:r>
+              <w:t>{{</w:t>
+            </w:r>
+            <w:proofErr w:type="spellStart"/>
+            <w:r>
+              <w:t>trinkgeld</w:t>
+            </w:r>
+            <w:proofErr w:type="spellEnd"/>
+            <w:r>
+              <w:t>}}</w:t>
+            </w:r>
+          </w:p>
+          <w:p>
+            <w:pPr>
+              <w:spacing w:after="120"/>
+              <w:rPr>
+                <w:color w:val="171717" w:themeColor="background2" w:themeShade="1A"/>
+                <w:sz w:val="20"/>
+                <w:szCs w:val="20"/>
+              </w:rPr>
+            </w:pPr>
+          </w:p>
+          <w:p>
+            <w:pPr>
+              <w:spacing w:after="120"/>
+              <w:rPr>
+                <w:b/>
+                <w:bCs/>
+                <w:color w:val="171717" w:themeColor="background2" w:themeShade="1A"/>
+                <w:sz w:val="20"/>
+                <w:szCs w:val="20"/>
+              </w:rPr>
+            </w:pPr>
+            <w:r>
+              <w:rPr>
+                <w:b/>
+                <w:bCs/>
+                <w:color w:val="171717" w:themeColor="background2" w:themeShade="1A"/>
+                <w:sz w:val="20"/>
+                <w:szCs w:val="20"/>
+              </w:rPr>
+              <w:t>Gesamtbetrag der Bewirtungsaufwendungen:</w:t>
             </w:r>
           </w:p>
           <w:p>
@@ -437,6 +533,9 @@
                 <w:szCs w:val="20"/>
               </w:rPr>
             </w:pPr>
+            <w:r>
+              <w:t>{{signature}}</w:t>
+            </w:r>
           </w:p>
         </w:tc>
       </w:tr>

</xml_diff>